<commit_message>
P2SU: Terminado PreLab (La venganza)
</commit_message>
<xml_diff>
--- a/Práctica #02/P2SU_05_01.docx
+++ b/Práctica #02/P2SU_05_01.docx
@@ -903,7 +903,25 @@
           <w:sz w:val="24"/>
           <w:szCs w:val="28"/>
         </w:rPr>
-        <w:t>Diseño del conversor CDB-7Seg</w:t>
+        <w:t xml:space="preserve">Diseño del conversor </w:t>
+      </w:r>
+      <w:r>
+        <w:rPr>
+          <w:rFonts w:ascii="Times New Roman" w:hAnsi="Times New Roman" w:cs="Times New Roman"/>
+          <w:b/>
+          <w:sz w:val="24"/>
+          <w:szCs w:val="28"/>
+        </w:rPr>
+        <w:t>BCD</w:t>
+      </w:r>
+      <w:r>
+        <w:rPr>
+          <w:rFonts w:ascii="Times New Roman" w:hAnsi="Times New Roman" w:cs="Times New Roman"/>
+          <w:b/>
+          <w:sz w:val="24"/>
+          <w:szCs w:val="28"/>
+        </w:rPr>
+        <w:t>-7Seg</w:t>
       </w:r>
       <w:r>
         <w:rPr>
@@ -1254,17 +1272,239 @@
     <w:p>
       <w:pPr>
         <w:pStyle w:val="Prrafodelista"/>
-        <w:ind w:left="2160"/>
-        <w:rPr>
-          <w:rFonts w:ascii="Times New Roman" w:hAnsi="Times New Roman" w:cs="Times New Roman"/>
-          <w:b/>
-          <w:sz w:val="24"/>
-          <w:szCs w:val="28"/>
-        </w:rPr>
-      </w:pPr>
-    </w:p>
-    <w:p>
-      <w:pPr>
+        <w:ind w:left="1440"/>
+        <w:rPr>
+          <w:rFonts w:ascii="Times New Roman" w:hAnsi="Times New Roman" w:cs="Times New Roman"/>
+          <w:sz w:val="24"/>
+          <w:szCs w:val="28"/>
+        </w:rPr>
+      </w:pPr>
+    </w:p>
+    <w:p>
+      <w:pPr>
+        <w:pStyle w:val="Prrafodelista"/>
+        <w:numPr>
+          <w:ilvl w:val="0"/>
+          <w:numId w:val="1"/>
+        </w:numPr>
+        <w:rPr>
+          <w:rFonts w:ascii="Times New Roman" w:hAnsi="Times New Roman" w:cs="Times New Roman"/>
+          <w:b/>
+          <w:sz w:val="24"/>
+          <w:szCs w:val="28"/>
+        </w:rPr>
+      </w:pPr>
+      <w:r>
+        <w:rPr>
+          <w:rFonts w:ascii="Times New Roman" w:hAnsi="Times New Roman" w:cs="Times New Roman"/>
+          <w:b/>
+          <w:sz w:val="24"/>
+          <w:szCs w:val="28"/>
+        </w:rPr>
+        <w:t>Conversores BCD7Seg y Hex7Seg en Active-HDL</w:t>
+      </w:r>
+      <w:r>
+        <w:rPr>
+          <w:rFonts w:ascii="Times New Roman" w:hAnsi="Times New Roman" w:cs="Times New Roman"/>
+          <w:b/>
+          <w:sz w:val="24"/>
+          <w:szCs w:val="28"/>
+        </w:rPr>
+        <w:t>:</w:t>
+      </w:r>
+      <w:r>
+        <w:rPr>
+          <w:rFonts w:ascii="Times New Roman" w:hAnsi="Times New Roman" w:cs="Times New Roman"/>
+          <w:b/>
+          <w:sz w:val="24"/>
+          <w:szCs w:val="28"/>
+        </w:rPr>
+        <w:t xml:space="preserve"> </w:t>
+      </w:r>
+    </w:p>
+    <w:p>
+      <w:pPr>
+        <w:pStyle w:val="Prrafodelista"/>
+        <w:rPr>
+          <w:rFonts w:ascii="Times New Roman" w:hAnsi="Times New Roman" w:cs="Times New Roman"/>
+          <w:b/>
+          <w:sz w:val="24"/>
+          <w:szCs w:val="28"/>
+        </w:rPr>
+      </w:pPr>
+    </w:p>
+    <w:p>
+      <w:pPr>
+        <w:pStyle w:val="Prrafodelista"/>
+        <w:numPr>
+          <w:ilvl w:val="1"/>
+          <w:numId w:val="1"/>
+        </w:numPr>
+        <w:rPr>
+          <w:rFonts w:ascii="Times New Roman" w:hAnsi="Times New Roman" w:cs="Times New Roman"/>
+          <w:b/>
+          <w:sz w:val="24"/>
+          <w:szCs w:val="28"/>
+        </w:rPr>
+      </w:pPr>
+      <w:r>
+        <w:rPr>
+          <w:rFonts w:ascii="Times New Roman" w:hAnsi="Times New Roman" w:cs="Times New Roman"/>
+          <w:b/>
+          <w:sz w:val="24"/>
+          <w:szCs w:val="28"/>
+        </w:rPr>
+        <w:t xml:space="preserve">Código y símbolo del </w:t>
+      </w:r>
+      <w:r>
+        <w:rPr>
+          <w:rFonts w:ascii="Times New Roman" w:hAnsi="Times New Roman" w:cs="Times New Roman"/>
+          <w:b/>
+          <w:sz w:val="24"/>
+          <w:szCs w:val="28"/>
+        </w:rPr>
+        <w:t xml:space="preserve">conversor </w:t>
+      </w:r>
+      <w:r>
+        <w:rPr>
+          <w:rFonts w:ascii="Times New Roman" w:hAnsi="Times New Roman" w:cs="Times New Roman"/>
+          <w:b/>
+          <w:sz w:val="24"/>
+          <w:szCs w:val="28"/>
+        </w:rPr>
+        <w:t xml:space="preserve">BCD a 7 Segmentos: </w:t>
+      </w:r>
+      <w:r>
+        <w:rPr>
+          <w:rFonts w:ascii="Times New Roman" w:hAnsi="Times New Roman" w:cs="Times New Roman"/>
+          <w:sz w:val="24"/>
+          <w:szCs w:val="28"/>
+        </w:rPr>
+        <w:t>Anexo 3.1</w:t>
+      </w:r>
+    </w:p>
+    <w:p>
+      <w:pPr>
+        <w:pStyle w:val="Prrafodelista"/>
+        <w:rPr>
+          <w:rFonts w:ascii="Times New Roman" w:hAnsi="Times New Roman" w:cs="Times New Roman"/>
+          <w:b/>
+          <w:sz w:val="24"/>
+          <w:szCs w:val="28"/>
+        </w:rPr>
+      </w:pPr>
+    </w:p>
+    <w:p>
+      <w:pPr>
+        <w:pStyle w:val="Prrafodelista"/>
+        <w:numPr>
+          <w:ilvl w:val="1"/>
+          <w:numId w:val="1"/>
+        </w:numPr>
+        <w:rPr>
+          <w:rFonts w:ascii="Times New Roman" w:hAnsi="Times New Roman" w:cs="Times New Roman"/>
+          <w:b/>
+          <w:sz w:val="24"/>
+          <w:szCs w:val="28"/>
+        </w:rPr>
+      </w:pPr>
+      <w:r>
+        <w:rPr>
+          <w:rFonts w:ascii="Times New Roman" w:hAnsi="Times New Roman" w:cs="Times New Roman"/>
+          <w:b/>
+          <w:sz w:val="24"/>
+          <w:szCs w:val="28"/>
+        </w:rPr>
+        <w:t>Tabla de la verdad del conversor Hexadecimal a 7 Segmentos:</w:t>
+      </w:r>
+      <w:r>
+        <w:rPr>
+          <w:rFonts w:ascii="Times New Roman" w:hAnsi="Times New Roman" w:cs="Times New Roman"/>
+          <w:sz w:val="24"/>
+          <w:szCs w:val="28"/>
+        </w:rPr>
+        <w:t xml:space="preserve">       Anexo 3.2.1</w:t>
+      </w:r>
+    </w:p>
+    <w:p>
+      <w:pPr>
+        <w:pStyle w:val="Prrafodelista"/>
+        <w:rPr>
+          <w:rFonts w:ascii="Times New Roman" w:hAnsi="Times New Roman" w:cs="Times New Roman"/>
+          <w:b/>
+          <w:sz w:val="24"/>
+          <w:szCs w:val="28"/>
+        </w:rPr>
+      </w:pPr>
+    </w:p>
+    <w:p>
+      <w:pPr>
+        <w:pStyle w:val="Prrafodelista"/>
+        <w:numPr>
+          <w:ilvl w:val="1"/>
+          <w:numId w:val="1"/>
+        </w:numPr>
+        <w:rPr>
+          <w:rFonts w:ascii="Times New Roman" w:hAnsi="Times New Roman" w:cs="Times New Roman"/>
+          <w:b/>
+          <w:sz w:val="24"/>
+          <w:szCs w:val="28"/>
+        </w:rPr>
+      </w:pPr>
+      <w:r>
+        <w:rPr>
+          <w:rFonts w:ascii="Times New Roman" w:hAnsi="Times New Roman" w:cs="Times New Roman"/>
+          <w:b/>
+          <w:sz w:val="24"/>
+          <w:szCs w:val="28"/>
+        </w:rPr>
+        <w:t xml:space="preserve">Código y símbolo del conversor </w:t>
+      </w:r>
+      <w:r>
+        <w:rPr>
+          <w:rFonts w:ascii="Times New Roman" w:hAnsi="Times New Roman" w:cs="Times New Roman"/>
+          <w:b/>
+          <w:sz w:val="24"/>
+          <w:szCs w:val="28"/>
+        </w:rPr>
+        <w:t xml:space="preserve"> Hexadecimal a 7 Segmentos</w:t>
+      </w:r>
+      <w:r>
+        <w:rPr>
+          <w:rFonts w:ascii="Times New Roman" w:hAnsi="Times New Roman" w:cs="Times New Roman"/>
+          <w:b/>
+          <w:sz w:val="24"/>
+          <w:szCs w:val="28"/>
+        </w:rPr>
+        <w:t xml:space="preserve">:         </w:t>
+      </w:r>
+      <w:r>
+        <w:rPr>
+          <w:rFonts w:ascii="Times New Roman" w:hAnsi="Times New Roman" w:cs="Times New Roman"/>
+          <w:sz w:val="24"/>
+          <w:szCs w:val="28"/>
+        </w:rPr>
+        <w:t>Anexo 3.2.2</w:t>
+      </w:r>
+    </w:p>
+    <w:p>
+      <w:pPr>
+        <w:pStyle w:val="Prrafodelista"/>
+        <w:rPr>
+          <w:rFonts w:ascii="Times New Roman" w:hAnsi="Times New Roman" w:cs="Times New Roman"/>
+          <w:b/>
+          <w:sz w:val="24"/>
+          <w:szCs w:val="28"/>
+        </w:rPr>
+      </w:pPr>
+    </w:p>
+    <w:p>
+      <w:pPr>
+        <w:pStyle w:val="Prrafodelista"/>
+        <w:numPr>
+          <w:ilvl w:val="1"/>
+          <w:numId w:val="1"/>
+        </w:numPr>
         <w:rPr>
           <w:rFonts w:ascii="Times New Roman" w:hAnsi="Times New Roman" w:cs="Times New Roman"/>
           <w:b/>
@@ -6141,33 +6381,10 @@
           <w:szCs w:val="28"/>
         </w:rPr>
         <w:lastRenderedPageBreak/>
-        <w:t>Anexo 3.2.</w:t>
-      </w:r>
-      <w:r>
-        <w:rPr>
-          <w:rFonts w:ascii="Times New Roman" w:hAnsi="Times New Roman" w:cs="Times New Roman"/>
-          <w:b/>
-          <w:sz w:val="24"/>
-          <w:szCs w:val="28"/>
-        </w:rPr>
-        <w:t>2</w:t>
-      </w:r>
-    </w:p>
-    <w:p>
-      <w:pPr>
-        <w:tabs>
-          <w:tab w:val="left" w:pos="7995"/>
-        </w:tabs>
-        <w:jc w:val="center"/>
-        <w:rPr>
-          <w:rFonts w:ascii="Times New Roman" w:hAnsi="Times New Roman" w:cs="Times New Roman"/>
-          <w:b/>
-          <w:noProof/>
-          <w:sz w:val="24"/>
-          <w:szCs w:val="28"/>
-          <w:lang w:val="es-ES" w:eastAsia="es-ES"/>
-        </w:rPr>
-      </w:pPr>
+        <w:t>Anexo 3.2.2</w:t>
+      </w:r>
+      <w:bookmarkStart w:id="0" w:name="_GoBack"/>
+      <w:bookmarkEnd w:id="0"/>
     </w:p>
     <w:p>
       <w:pPr>
@@ -6328,8 +6545,6 @@
         </w:rPr>
         <w:t>Símbolo y código de Hex7Seg</w:t>
       </w:r>
-      <w:bookmarkStart w:id="0" w:name="_GoBack"/>
-      <w:bookmarkEnd w:id="0"/>
     </w:p>
     <w:sectPr>
       <w:pgSz w:w="12240" w:h="15840"/>

</xml_diff>

<commit_message>
Refactorizacion de conversor en LW y progreso en informe
</commit_message>
<xml_diff>
--- a/Práctica #02/P2SU_05_01.docx
+++ b/Práctica #02/P2SU_05_01.docx
@@ -1063,7 +1063,7 @@
       <w:r>
         <w:rPr>
           <w:noProof/>
-          <w:lang w:val="es-ES" w:eastAsia="es-ES"/>
+          <w:lang w:eastAsia="es-VE"/>
         </w:rPr>
         <w:drawing>
           <wp:anchor distT="0" distB="0" distL="114300" distR="114300" simplePos="0" relativeHeight="251658240" behindDoc="0" locked="0" layoutInCell="1" allowOverlap="1">
@@ -1241,6 +1241,438 @@
     </w:p>
     <w:p>
       <w:pPr>
+        <w:jc w:val="center"/>
+        <w:rPr>
+          <w:rFonts w:ascii="Times New Roman" w:hAnsi="Times New Roman" w:cs="Times New Roman"/>
+          <w:b/>
+          <w:sz w:val="28"/>
+          <w:szCs w:val="28"/>
+        </w:rPr>
+      </w:pPr>
+    </w:p>
+    <w:p>
+      <w:pPr>
+        <w:jc w:val="center"/>
+        <w:rPr>
+          <w:rFonts w:ascii="Times New Roman" w:hAnsi="Times New Roman" w:cs="Times New Roman"/>
+          <w:b/>
+          <w:sz w:val="28"/>
+          <w:szCs w:val="28"/>
+        </w:rPr>
+      </w:pPr>
+      <w:r>
+        <w:rPr>
+          <w:rFonts w:ascii="Times New Roman" w:hAnsi="Times New Roman" w:cs="Times New Roman"/>
+          <w:b/>
+          <w:sz w:val="28"/>
+          <w:szCs w:val="28"/>
+        </w:rPr>
+        <w:t>Post-Laboratorio</w:t>
+      </w:r>
+    </w:p>
+    <w:p>
+      <w:pPr>
+        <w:pStyle w:val="Prrafodelista"/>
+        <w:numPr>
+          <w:ilvl w:val="0"/>
+          <w:numId w:val="2"/>
+        </w:numPr>
+        <w:rPr>
+          <w:rFonts w:ascii="Times New Roman" w:hAnsi="Times New Roman" w:cs="Times New Roman"/>
+          <w:b/>
+          <w:sz w:val="24"/>
+          <w:szCs w:val="28"/>
+        </w:rPr>
+      </w:pPr>
+      <w:r>
+        <w:rPr>
+          <w:rFonts w:ascii="Times New Roman" w:hAnsi="Times New Roman" w:cs="Times New Roman"/>
+          <w:b/>
+          <w:sz w:val="24"/>
+          <w:szCs w:val="28"/>
+        </w:rPr>
+        <w:t>Diagramas de bloque, programa VHDL, simulación y tablas de la verdad (Lab#2):</w:t>
+      </w:r>
+      <w:r>
+        <w:rPr>
+          <w:rFonts w:ascii="Times New Roman" w:hAnsi="Times New Roman" w:cs="Times New Roman"/>
+          <w:b/>
+          <w:sz w:val="24"/>
+          <w:szCs w:val="28"/>
+        </w:rPr>
+        <w:t xml:space="preserve"> </w:t>
+      </w:r>
+    </w:p>
+    <w:p>
+      <w:pPr>
+        <w:ind w:left="720" w:firstLine="696"/>
+        <w:rPr>
+          <w:rFonts w:ascii="Times New Roman" w:hAnsi="Times New Roman" w:cs="Times New Roman"/>
+          <w:b/>
+          <w:sz w:val="24"/>
+          <w:szCs w:val="28"/>
+        </w:rPr>
+      </w:pPr>
+      <w:r>
+        <w:rPr>
+          <w:rFonts w:ascii="Times New Roman" w:hAnsi="Times New Roman" w:cs="Times New Roman"/>
+          <w:sz w:val="24"/>
+          <w:szCs w:val="28"/>
+        </w:rPr>
+        <w:t xml:space="preserve">Ver </w:t>
+      </w:r>
+      <w:r>
+        <w:rPr>
+          <w:rFonts w:ascii="Times New Roman" w:hAnsi="Times New Roman" w:cs="Times New Roman"/>
+          <w:b/>
+          <w:sz w:val="24"/>
+          <w:szCs w:val="28"/>
+        </w:rPr>
+        <w:t>Anexo 4</w:t>
+      </w:r>
+    </w:p>
+    <w:p>
+      <w:pPr>
+        <w:rPr>
+          <w:rFonts w:ascii="Times New Roman" w:hAnsi="Times New Roman" w:cs="Times New Roman"/>
+          <w:b/>
+          <w:sz w:val="24"/>
+          <w:szCs w:val="28"/>
+        </w:rPr>
+      </w:pPr>
+    </w:p>
+    <w:p>
+      <w:pPr>
+        <w:jc w:val="center"/>
+        <w:rPr>
+          <w:rFonts w:ascii="Times New Roman" w:hAnsi="Times New Roman" w:cs="Times New Roman"/>
+          <w:b/>
+          <w:sz w:val="28"/>
+          <w:szCs w:val="28"/>
+        </w:rPr>
+      </w:pPr>
+      <w:r>
+        <w:rPr>
+          <w:rFonts w:ascii="Times New Roman" w:hAnsi="Times New Roman" w:cs="Times New Roman"/>
+          <w:b/>
+          <w:sz w:val="28"/>
+          <w:szCs w:val="28"/>
+        </w:rPr>
+        <w:t>Conclusiones</w:t>
+      </w:r>
+    </w:p>
+    <w:p>
+      <w:pPr>
+        <w:rPr>
+          <w:rFonts w:ascii="Times New Roman" w:hAnsi="Times New Roman" w:cs="Times New Roman"/>
+          <w:sz w:val="24"/>
+          <w:szCs w:val="28"/>
+        </w:rPr>
+      </w:pPr>
+      <w:r>
+        <w:rPr>
+          <w:rFonts w:ascii="Times New Roman" w:hAnsi="Times New Roman" w:cs="Times New Roman"/>
+          <w:sz w:val="24"/>
+          <w:szCs w:val="28"/>
+        </w:rPr>
+        <w:t>En la presente práctica, se desarrollaron varios componentes correspondientes a los conversores de números binarios de 4 bits (ya sea correspondiente</w:t>
+      </w:r>
+      <w:r>
+        <w:rPr>
+          <w:rFonts w:ascii="Times New Roman" w:hAnsi="Times New Roman" w:cs="Times New Roman"/>
+          <w:sz w:val="24"/>
+          <w:szCs w:val="28"/>
+        </w:rPr>
+        <w:t xml:space="preserve"> a una palabra BCD válida o a cualquiera de los símbolos del sistema hexadecimal)</w:t>
+      </w:r>
+      <w:r>
+        <w:rPr>
+          <w:rFonts w:ascii="Times New Roman" w:hAnsi="Times New Roman" w:cs="Times New Roman"/>
+          <w:sz w:val="24"/>
+          <w:szCs w:val="28"/>
+        </w:rPr>
+        <w:t xml:space="preserve"> a</w:t>
+      </w:r>
+      <w:r>
+        <w:rPr>
+          <w:rFonts w:ascii="Times New Roman" w:hAnsi="Times New Roman" w:cs="Times New Roman"/>
+          <w:sz w:val="24"/>
+          <w:szCs w:val="28"/>
+        </w:rPr>
+        <w:t xml:space="preserve"> un display 7 segmentos.</w:t>
+      </w:r>
+    </w:p>
+    <w:p>
+      <w:pPr>
+        <w:rPr>
+          <w:rFonts w:ascii="Times New Roman" w:hAnsi="Times New Roman" w:cs="Times New Roman"/>
+          <w:sz w:val="24"/>
+          <w:szCs w:val="28"/>
+        </w:rPr>
+      </w:pPr>
+    </w:p>
+    <w:p>
+      <w:pPr>
+        <w:rPr>
+          <w:rFonts w:ascii="Times New Roman" w:hAnsi="Times New Roman" w:cs="Times New Roman"/>
+          <w:sz w:val="24"/>
+          <w:szCs w:val="28"/>
+        </w:rPr>
+      </w:pPr>
+      <w:r>
+        <w:rPr>
+          <w:rFonts w:ascii="Times New Roman" w:hAnsi="Times New Roman" w:cs="Times New Roman"/>
+          <w:sz w:val="24"/>
+          <w:szCs w:val="28"/>
+        </w:rPr>
+        <w:t xml:space="preserve"> Al diseñar el primero de ellos, pudimos observar que al proporcionar una entrada entre 0 y 9, los segmentos seguían el comportamiento que se definió al armar la función asignando manualmente sus valores en la tabla de la verdad. Pudimos observar que el componente del inversor tenía como salidas 7 funciones lógicas distintas, cada una de ellas dependiendo de las entradas D-C-B-A. </w:t>
+      </w:r>
+    </w:p>
+    <w:p>
+      <w:pPr>
+        <w:rPr>
+          <w:rFonts w:ascii="Times New Roman" w:hAnsi="Times New Roman" w:cs="Times New Roman"/>
+          <w:sz w:val="24"/>
+          <w:szCs w:val="28"/>
+        </w:rPr>
+      </w:pPr>
+    </w:p>
+    <w:p>
+      <w:pPr>
+        <w:rPr>
+          <w:rFonts w:ascii="Times New Roman" w:hAnsi="Times New Roman" w:cs="Times New Roman"/>
+          <w:sz w:val="24"/>
+          <w:szCs w:val="28"/>
+        </w:rPr>
+      </w:pPr>
+      <w:r>
+        <w:rPr>
+          <w:rFonts w:ascii="Times New Roman" w:hAnsi="Times New Roman" w:cs="Times New Roman"/>
+          <w:sz w:val="24"/>
+          <w:szCs w:val="28"/>
+        </w:rPr>
+        <w:t xml:space="preserve">Además, nos percatamos de que en varias de dichas funciones, se podía duplicar alguna expresión, la cual podíamos aprovechar para reutilizar varias veces, simplificando de manera significativa el diseño. Al hacer esto, las combinaciones restantes que no representan una palabra BCD válida (10-15) generaban salidas diferentes a las generadas cuando no se simplificaba. Esto se debe a que fueron definidas como </w:t>
+      </w:r>
+      <w:proofErr w:type="spellStart"/>
+      <w:r>
+        <w:rPr>
+          <w:rFonts w:ascii="Times New Roman" w:hAnsi="Times New Roman" w:cs="Times New Roman"/>
+          <w:b/>
+          <w:sz w:val="24"/>
+          <w:szCs w:val="28"/>
+        </w:rPr>
+        <w:t>don’t</w:t>
+      </w:r>
+      <w:proofErr w:type="spellEnd"/>
+      <w:r>
+        <w:rPr>
+          <w:rFonts w:ascii="Times New Roman" w:hAnsi="Times New Roman" w:cs="Times New Roman"/>
+          <w:b/>
+          <w:sz w:val="24"/>
+          <w:szCs w:val="28"/>
+        </w:rPr>
+        <w:t xml:space="preserve"> </w:t>
+      </w:r>
+      <w:proofErr w:type="spellStart"/>
+      <w:r>
+        <w:rPr>
+          <w:rFonts w:ascii="Times New Roman" w:hAnsi="Times New Roman" w:cs="Times New Roman"/>
+          <w:b/>
+          <w:sz w:val="24"/>
+          <w:szCs w:val="28"/>
+        </w:rPr>
+        <w:t>care</w:t>
+      </w:r>
+      <w:proofErr w:type="spellEnd"/>
+      <w:r>
+        <w:rPr>
+          <w:rFonts w:ascii="Times New Roman" w:hAnsi="Times New Roman" w:cs="Times New Roman"/>
+          <w:b/>
+          <w:sz w:val="24"/>
+          <w:szCs w:val="28"/>
+        </w:rPr>
+        <w:t xml:space="preserve"> </w:t>
+      </w:r>
+      <w:r>
+        <w:rPr>
+          <w:rFonts w:ascii="Times New Roman" w:hAnsi="Times New Roman" w:cs="Times New Roman"/>
+          <w:sz w:val="24"/>
+          <w:szCs w:val="28"/>
+        </w:rPr>
+        <w:t>y se adaptaron al proceso de simplificación automático.</w:t>
+      </w:r>
+    </w:p>
+    <w:p>
+      <w:pPr>
+        <w:rPr>
+          <w:rFonts w:ascii="Times New Roman" w:hAnsi="Times New Roman" w:cs="Times New Roman"/>
+          <w:sz w:val="24"/>
+          <w:szCs w:val="28"/>
+        </w:rPr>
+      </w:pPr>
+    </w:p>
+    <w:p>
+      <w:pPr>
+        <w:rPr>
+          <w:rFonts w:ascii="Times New Roman" w:hAnsi="Times New Roman" w:cs="Times New Roman"/>
+          <w:sz w:val="24"/>
+          <w:szCs w:val="28"/>
+        </w:rPr>
+      </w:pPr>
+      <w:r>
+        <w:rPr>
+          <w:rFonts w:ascii="Times New Roman" w:hAnsi="Times New Roman" w:cs="Times New Roman"/>
+          <w:sz w:val="24"/>
+          <w:szCs w:val="28"/>
+        </w:rPr>
+        <w:t xml:space="preserve">El diseño realizado con el software </w:t>
+      </w:r>
+      <w:proofErr w:type="spellStart"/>
+      <w:r>
+        <w:rPr>
+          <w:rFonts w:ascii="Times New Roman" w:hAnsi="Times New Roman" w:cs="Times New Roman"/>
+          <w:sz w:val="24"/>
+          <w:szCs w:val="28"/>
+        </w:rPr>
+        <w:t>LogicWorks</w:t>
+      </w:r>
+      <w:proofErr w:type="spellEnd"/>
+      <w:r>
+        <w:rPr>
+          <w:rFonts w:ascii="Times New Roman" w:hAnsi="Times New Roman" w:cs="Times New Roman"/>
+          <w:sz w:val="24"/>
+          <w:szCs w:val="28"/>
+        </w:rPr>
+        <w:t xml:space="preserve"> y </w:t>
+      </w:r>
+      <w:r>
+        <w:rPr>
+          <w:rFonts w:ascii="Times New Roman" w:hAnsi="Times New Roman" w:cs="Times New Roman"/>
+          <w:sz w:val="24"/>
+          <w:szCs w:val="28"/>
+        </w:rPr>
+        <w:t xml:space="preserve">el </w:t>
+      </w:r>
+      <w:r>
+        <w:rPr>
+          <w:rFonts w:ascii="Times New Roman" w:hAnsi="Times New Roman" w:cs="Times New Roman"/>
+          <w:sz w:val="24"/>
+          <w:szCs w:val="28"/>
+        </w:rPr>
+        <w:t xml:space="preserve">descrito con VHDL comparten varias similitudes. </w:t>
+      </w:r>
+      <w:r>
+        <w:rPr>
+          <w:rFonts w:ascii="Times New Roman" w:hAnsi="Times New Roman" w:cs="Times New Roman"/>
+          <w:sz w:val="24"/>
+          <w:szCs w:val="28"/>
+        </w:rPr>
+        <w:t xml:space="preserve">En ambos, las entradas y las salidas son las mismas, y al realizar las simulaciones las salidas fueron las esperadas para los valores definidos (del 0 al 9). Sin embargo, para las salidas correspondientes a las combinaciones restantes variaban debido a que en el diseño descrito con VHDL, las mismas se establecieron de manera que pintaran un </w:t>
+      </w:r>
+      <w:proofErr w:type="spellStart"/>
+      <w:r>
+        <w:rPr>
+          <w:rFonts w:ascii="Times New Roman" w:hAnsi="Times New Roman" w:cs="Times New Roman"/>
+          <w:sz w:val="24"/>
+          <w:szCs w:val="28"/>
+        </w:rPr>
+        <w:t>guión</w:t>
+      </w:r>
+      <w:proofErr w:type="spellEnd"/>
+      <w:r>
+        <w:rPr>
+          <w:rFonts w:ascii="Times New Roman" w:hAnsi="Times New Roman" w:cs="Times New Roman"/>
+          <w:sz w:val="24"/>
+          <w:szCs w:val="28"/>
+        </w:rPr>
+        <w:t xml:space="preserve"> (“-“). Esto quiere decir: los segmentos del A al F en 1 y el G en 0. </w:t>
+      </w:r>
+    </w:p>
+    <w:p>
+      <w:pPr>
+        <w:rPr>
+          <w:rFonts w:ascii="Times New Roman" w:hAnsi="Times New Roman" w:cs="Times New Roman"/>
+          <w:sz w:val="24"/>
+          <w:szCs w:val="28"/>
+        </w:rPr>
+      </w:pPr>
+      <w:r>
+        <w:rPr>
+          <w:rFonts w:ascii="Times New Roman" w:hAnsi="Times New Roman" w:cs="Times New Roman"/>
+          <w:sz w:val="24"/>
+          <w:szCs w:val="28"/>
+        </w:rPr>
+        <w:t xml:space="preserve">Otra diferencia notable en el momento de realizar el diseño, es que en el software </w:t>
+      </w:r>
+      <w:proofErr w:type="spellStart"/>
+      <w:r>
+        <w:rPr>
+          <w:rFonts w:ascii="Times New Roman" w:hAnsi="Times New Roman" w:cs="Times New Roman"/>
+          <w:sz w:val="24"/>
+          <w:szCs w:val="28"/>
+        </w:rPr>
+        <w:t>LogicWorks</w:t>
+      </w:r>
+      <w:proofErr w:type="spellEnd"/>
+      <w:r>
+        <w:rPr>
+          <w:rFonts w:ascii="Times New Roman" w:hAnsi="Times New Roman" w:cs="Times New Roman"/>
+          <w:sz w:val="24"/>
+          <w:szCs w:val="28"/>
+        </w:rPr>
+        <w:t xml:space="preserve"> se debió representar cada uno de los circuitos lógicos para las 7 funciones, lo </w:t>
+      </w:r>
+      <w:r>
+        <w:rPr>
+          <w:rFonts w:ascii="Times New Roman" w:hAnsi="Times New Roman" w:cs="Times New Roman"/>
+          <w:sz w:val="24"/>
+          <w:szCs w:val="28"/>
+        </w:rPr>
+        <w:lastRenderedPageBreak/>
+        <w:t>cual representa una actividad laboriosa. En cambio, la definición por VHDL simplificaba esto, ya que simplemente se debía expresar las 7 salidas concatenadas para cada uno de las posibles entradas.</w:t>
+      </w:r>
+    </w:p>
+    <w:p>
+      <w:pPr>
+        <w:rPr>
+          <w:rFonts w:ascii="Times New Roman" w:hAnsi="Times New Roman" w:cs="Times New Roman"/>
+          <w:sz w:val="24"/>
+          <w:szCs w:val="28"/>
+        </w:rPr>
+      </w:pPr>
+    </w:p>
+    <w:p>
+      <w:pPr>
+        <w:rPr>
+          <w:rFonts w:ascii="Times New Roman" w:hAnsi="Times New Roman" w:cs="Times New Roman"/>
+          <w:sz w:val="24"/>
+          <w:szCs w:val="28"/>
+        </w:rPr>
+      </w:pPr>
+      <w:bookmarkStart w:id="0" w:name="_GoBack"/>
+      <w:bookmarkEnd w:id="0"/>
+    </w:p>
+    <w:p>
+      <w:pPr>
+        <w:rPr>
+          <w:rFonts w:ascii="Times New Roman" w:hAnsi="Times New Roman" w:cs="Times New Roman"/>
+          <w:sz w:val="24"/>
+          <w:szCs w:val="28"/>
+        </w:rPr>
+      </w:pPr>
+    </w:p>
+    <w:p>
+      <w:pPr>
+        <w:pStyle w:val="Prrafodelista"/>
+        <w:rPr>
+          <w:rFonts w:ascii="Times New Roman" w:hAnsi="Times New Roman" w:cs="Times New Roman"/>
+          <w:sz w:val="24"/>
+          <w:szCs w:val="28"/>
+        </w:rPr>
+      </w:pPr>
+    </w:p>
+    <w:p>
+      <w:pPr>
         <w:pStyle w:val="Prrafodelista"/>
         <w:ind w:left="2160"/>
         <w:rPr>
@@ -1604,7 +2036,7 @@
       <w:r>
         <w:rPr>
           <w:noProof/>
-          <w:lang w:val="es-ES" w:eastAsia="es-ES"/>
+          <w:lang w:eastAsia="es-VE"/>
         </w:rPr>
         <w:drawing>
           <wp:anchor distT="0" distB="0" distL="114300" distR="114300" simplePos="0" relativeHeight="251665408" behindDoc="0" locked="0" layoutInCell="1" allowOverlap="1">
@@ -1659,7 +2091,7 @@
       <w:r>
         <w:rPr>
           <w:noProof/>
-          <w:lang w:val="es-ES" w:eastAsia="es-ES"/>
+          <w:lang w:eastAsia="es-VE"/>
         </w:rPr>
         <w:drawing>
           <wp:anchor distT="0" distB="0" distL="114300" distR="114300" simplePos="0" relativeHeight="251664384" behindDoc="0" locked="0" layoutInCell="1" allowOverlap="1">
@@ -1714,7 +2146,7 @@
       <w:r>
         <w:rPr>
           <w:noProof/>
-          <w:lang w:val="es-ES" w:eastAsia="es-ES"/>
+          <w:lang w:eastAsia="es-VE"/>
         </w:rPr>
         <w:drawing>
           <wp:anchor distT="0" distB="0" distL="114300" distR="114300" simplePos="0" relativeHeight="251663360" behindDoc="0" locked="0" layoutInCell="1" allowOverlap="1">
@@ -1769,7 +2201,7 @@
       <w:r>
         <w:rPr>
           <w:noProof/>
-          <w:lang w:val="es-ES" w:eastAsia="es-ES"/>
+          <w:lang w:eastAsia="es-VE"/>
         </w:rPr>
         <w:drawing>
           <wp:anchor distT="0" distB="0" distL="114300" distR="114300" simplePos="0" relativeHeight="251661312" behindDoc="0" locked="0" layoutInCell="1" allowOverlap="1">
@@ -1824,7 +2256,7 @@
       <w:r>
         <w:rPr>
           <w:noProof/>
-          <w:lang w:val="es-ES" w:eastAsia="es-ES"/>
+          <w:lang w:eastAsia="es-VE"/>
         </w:rPr>
         <w:drawing>
           <wp:anchor distT="0" distB="0" distL="114300" distR="114300" simplePos="0" relativeHeight="251660288" behindDoc="0" locked="0" layoutInCell="1" allowOverlap="1">
@@ -1879,7 +2311,7 @@
       <w:r>
         <w:rPr>
           <w:noProof/>
-          <w:lang w:val="es-ES" w:eastAsia="es-ES"/>
+          <w:lang w:eastAsia="es-VE"/>
         </w:rPr>
         <w:drawing>
           <wp:anchor distT="0" distB="0" distL="114300" distR="114300" simplePos="0" relativeHeight="251659264" behindDoc="1" locked="0" layoutInCell="1" allowOverlap="1">
@@ -2275,7 +2707,7 @@
       <w:r>
         <w:rPr>
           <w:noProof/>
-          <w:lang w:val="es-ES" w:eastAsia="es-ES"/>
+          <w:lang w:eastAsia="es-VE"/>
         </w:rPr>
         <w:drawing>
           <wp:inline distT="0" distB="0" distL="0" distR="0" wp14:anchorId="07D514BE" wp14:editId="51093D3E">
@@ -2396,7 +2828,7 @@
       <w:r>
         <w:rPr>
           <w:noProof/>
-          <w:lang w:val="es-ES" w:eastAsia="es-ES"/>
+          <w:lang w:eastAsia="es-VE"/>
         </w:rPr>
         <w:drawing>
           <wp:inline distT="0" distB="0" distL="0" distR="0" wp14:anchorId="338669A9" wp14:editId="7FBA28CC">
@@ -2695,7 +3127,7 @@
       <w:r>
         <w:rPr>
           <w:noProof/>
-          <w:lang w:val="es-ES" w:eastAsia="es-ES"/>
+          <w:lang w:eastAsia="es-VE"/>
         </w:rPr>
         <w:drawing>
           <wp:inline distT="0" distB="0" distL="0" distR="0" wp14:anchorId="3F61756C" wp14:editId="2E9967E9">
@@ -2816,7 +3248,7 @@
       <w:r>
         <w:rPr>
           <w:noProof/>
-          <w:lang w:val="es-ES" w:eastAsia="es-ES"/>
+          <w:lang w:eastAsia="es-VE"/>
         </w:rPr>
         <w:drawing>
           <wp:inline distT="0" distB="0" distL="0" distR="0" wp14:anchorId="6CA00482" wp14:editId="5C6DFA27">
@@ -3115,7 +3547,7 @@
       <w:r>
         <w:rPr>
           <w:noProof/>
-          <w:lang w:val="es-ES" w:eastAsia="es-ES"/>
+          <w:lang w:eastAsia="es-VE"/>
         </w:rPr>
         <w:drawing>
           <wp:inline distT="0" distB="0" distL="0" distR="0" wp14:anchorId="2D6DAC34" wp14:editId="74D7089E">
@@ -3246,7 +3678,7 @@
       <w:r>
         <w:rPr>
           <w:noProof/>
-          <w:lang w:val="es-ES" w:eastAsia="es-ES"/>
+          <w:lang w:eastAsia="es-VE"/>
         </w:rPr>
         <w:drawing>
           <wp:inline distT="0" distB="0" distL="0" distR="0" wp14:anchorId="1F2C3C3D" wp14:editId="19698ED5">
@@ -3559,7 +3991,7 @@
       <w:r>
         <w:rPr>
           <w:noProof/>
-          <w:lang w:val="es-ES" w:eastAsia="es-ES"/>
+          <w:lang w:eastAsia="es-VE"/>
         </w:rPr>
         <w:drawing>
           <wp:inline distT="0" distB="0" distL="0" distR="0" wp14:anchorId="7F6F2043" wp14:editId="575802C1">
@@ -3690,7 +4122,7 @@
       <w:r>
         <w:rPr>
           <w:noProof/>
-          <w:lang w:val="es-ES" w:eastAsia="es-ES"/>
+          <w:lang w:eastAsia="es-VE"/>
         </w:rPr>
         <w:drawing>
           <wp:inline distT="0" distB="0" distL="0" distR="0" wp14:anchorId="6531D767" wp14:editId="29BD40FF">
@@ -3989,7 +4421,7 @@
       <w:r>
         <w:rPr>
           <w:noProof/>
-          <w:lang w:val="es-ES" w:eastAsia="es-ES"/>
+          <w:lang w:eastAsia="es-VE"/>
         </w:rPr>
         <w:drawing>
           <wp:inline distT="0" distB="0" distL="0" distR="0" wp14:anchorId="1481C339" wp14:editId="7527EFC5">
@@ -4120,7 +4552,7 @@
       <w:r>
         <w:rPr>
           <w:noProof/>
-          <w:lang w:val="es-ES" w:eastAsia="es-ES"/>
+          <w:lang w:eastAsia="es-VE"/>
         </w:rPr>
         <w:drawing>
           <wp:inline distT="0" distB="0" distL="0" distR="0" wp14:anchorId="76DBF028" wp14:editId="7D9B1AA5">
@@ -4419,7 +4851,7 @@
       <w:r>
         <w:rPr>
           <w:noProof/>
-          <w:lang w:val="es-ES" w:eastAsia="es-ES"/>
+          <w:lang w:eastAsia="es-VE"/>
         </w:rPr>
         <w:drawing>
           <wp:inline distT="0" distB="0" distL="0" distR="0" wp14:anchorId="6C0936E2" wp14:editId="62A9FF57">
@@ -4550,7 +4982,7 @@
       <w:r>
         <w:rPr>
           <w:noProof/>
-          <w:lang w:val="es-ES" w:eastAsia="es-ES"/>
+          <w:lang w:eastAsia="es-VE"/>
         </w:rPr>
         <w:drawing>
           <wp:inline distT="0" distB="0" distL="0" distR="0" wp14:anchorId="62A1553A" wp14:editId="51E85513">
@@ -4849,7 +5281,7 @@
       <w:r>
         <w:rPr>
           <w:noProof/>
-          <w:lang w:val="es-ES" w:eastAsia="es-ES"/>
+          <w:lang w:eastAsia="es-VE"/>
         </w:rPr>
         <w:drawing>
           <wp:inline distT="0" distB="0" distL="0" distR="0" wp14:anchorId="5B75C195" wp14:editId="6ED03269">
@@ -4970,7 +5402,7 @@
       <w:r>
         <w:rPr>
           <w:noProof/>
-          <w:lang w:val="es-ES" w:eastAsia="es-ES"/>
+          <w:lang w:eastAsia="es-VE"/>
         </w:rPr>
         <w:drawing>
           <wp:inline distT="0" distB="0" distL="0" distR="0" wp14:anchorId="1F6DB54E" wp14:editId="543E879E">
@@ -5152,13 +5584,13 @@
       <w:r>
         <w:rPr>
           <w:noProof/>
-          <w:lang w:val="es-ES" w:eastAsia="es-ES"/>
+          <w:lang w:eastAsia="es-VE"/>
         </w:rPr>
         <w:drawing>
-          <wp:inline distT="0" distB="0" distL="0" distR="0" wp14:anchorId="08027648" wp14:editId="5A7D9E46">
-            <wp:extent cx="4871586" cy="6086475"/>
-            <wp:effectExtent l="0" t="0" r="5715" b="0"/>
-            <wp:docPr id="39" name="Imagen 39"/>
+          <wp:inline distT="0" distB="0" distL="0" distR="0" wp14:anchorId="5B445B91" wp14:editId="286773BF">
+            <wp:extent cx="3943350" cy="4924425"/>
+            <wp:effectExtent l="0" t="0" r="0" b="9525"/>
+            <wp:docPr id="17" name="Imagen 17"/>
             <wp:cNvGraphicFramePr>
               <a:graphicFrameLocks xmlns:a="http://schemas.openxmlformats.org/drawingml/2006/main" noChangeAspect="1"/>
             </wp:cNvGraphicFramePr>
@@ -5178,7 +5610,7 @@
                   <pic:spPr>
                     <a:xfrm>
                       <a:off x="0" y="0"/>
-                      <a:ext cx="4874390" cy="6089979"/>
+                      <a:ext cx="3943350" cy="4924425"/>
                     </a:xfrm>
                     <a:prstGeom prst="rect">
                       <a:avLst/>
@@ -5253,7 +5685,6 @@
           <w:sz w:val="28"/>
           <w:szCs w:val="28"/>
         </w:rPr>
-        <w:lastRenderedPageBreak/>
         <w:t>Anexo 3</w:t>
       </w:r>
     </w:p>
@@ -5352,7 +5783,7 @@
           <w:noProof/>
           <w:sz w:val="24"/>
           <w:szCs w:val="28"/>
-          <w:lang w:val="es-ES" w:eastAsia="es-ES"/>
+          <w:lang w:eastAsia="es-VE"/>
         </w:rPr>
         <w:drawing>
           <wp:anchor distT="0" distB="0" distL="114300" distR="114300" simplePos="0" relativeHeight="251675648" behindDoc="0" locked="0" layoutInCell="1" allowOverlap="1">
@@ -5438,8 +5869,9 @@
           <w:noProof/>
           <w:sz w:val="24"/>
           <w:szCs w:val="28"/>
-          <w:lang w:val="es-ES" w:eastAsia="es-ES"/>
-        </w:rPr>
+          <w:lang w:eastAsia="es-VE"/>
+        </w:rPr>
+        <w:lastRenderedPageBreak/>
         <w:drawing>
           <wp:anchor distT="0" distB="0" distL="114300" distR="114300" simplePos="0" relativeHeight="251676672" behindDoc="0" locked="0" layoutInCell="1" allowOverlap="1">
             <wp:simplePos x="0" y="0"/>
@@ -5633,7 +6065,7 @@
           <w:noProof/>
           <w:sz w:val="24"/>
           <w:szCs w:val="28"/>
-          <w:lang w:val="es-ES" w:eastAsia="es-ES"/>
+          <w:lang w:eastAsia="es-VE"/>
         </w:rPr>
         <w:drawing>
           <wp:anchor distT="0" distB="0" distL="114300" distR="114300" simplePos="0" relativeHeight="251673600" behindDoc="0" locked="0" layoutInCell="1" allowOverlap="1">
@@ -5710,7 +6142,7 @@
           <w:noProof/>
           <w:sz w:val="24"/>
           <w:szCs w:val="28"/>
-          <w:lang w:val="es-ES" w:eastAsia="es-ES"/>
+          <w:lang w:eastAsia="es-VE"/>
         </w:rPr>
         <w:drawing>
           <wp:anchor distT="0" distB="0" distL="114300" distR="114300" simplePos="0" relativeHeight="251674624" behindDoc="0" locked="0" layoutInCell="1" allowOverlap="1">
@@ -5804,7 +6236,7 @@
       <w:r>
         <w:rPr>
           <w:noProof/>
-          <w:lang w:val="es-ES" w:eastAsia="es-ES"/>
+          <w:lang w:eastAsia="es-VE"/>
         </w:rPr>
         <w:drawing>
           <wp:anchor distT="0" distB="0" distL="114300" distR="114300" simplePos="0" relativeHeight="251672576" behindDoc="0" locked="0" layoutInCell="1" allowOverlap="1" wp14:anchorId="15684FB1" wp14:editId="5DC5EDAD">
@@ -5859,7 +6291,7 @@
       <w:r>
         <w:rPr>
           <w:noProof/>
-          <w:lang w:val="es-ES" w:eastAsia="es-ES"/>
+          <w:lang w:eastAsia="es-VE"/>
         </w:rPr>
         <w:drawing>
           <wp:anchor distT="0" distB="0" distL="114300" distR="114300" simplePos="0" relativeHeight="251671552" behindDoc="0" locked="0" layoutInCell="1" allowOverlap="1" wp14:anchorId="0D3BDE6B" wp14:editId="4CD056CF">
@@ -5914,7 +6346,7 @@
       <w:r>
         <w:rPr>
           <w:noProof/>
-          <w:lang w:val="es-ES" w:eastAsia="es-ES"/>
+          <w:lang w:eastAsia="es-VE"/>
         </w:rPr>
         <w:drawing>
           <wp:anchor distT="0" distB="0" distL="114300" distR="114300" simplePos="0" relativeHeight="251669504" behindDoc="0" locked="0" layoutInCell="1" allowOverlap="1" wp14:anchorId="6287702F" wp14:editId="00E7B968">
@@ -5969,7 +6401,7 @@
       <w:r>
         <w:rPr>
           <w:noProof/>
-          <w:lang w:val="es-ES" w:eastAsia="es-ES"/>
+          <w:lang w:eastAsia="es-VE"/>
         </w:rPr>
         <w:drawing>
           <wp:anchor distT="0" distB="0" distL="114300" distR="114300" simplePos="0" relativeHeight="251668480" behindDoc="0" locked="0" layoutInCell="1" allowOverlap="1" wp14:anchorId="54C087B2" wp14:editId="7922AB5A">
@@ -6024,7 +6456,7 @@
       <w:r>
         <w:rPr>
           <w:noProof/>
-          <w:lang w:val="es-ES" w:eastAsia="es-ES"/>
+          <w:lang w:eastAsia="es-VE"/>
         </w:rPr>
         <w:drawing>
           <wp:anchor distT="0" distB="0" distL="114300" distR="114300" simplePos="0" relativeHeight="251667456" behindDoc="1" locked="0" layoutInCell="1" allowOverlap="1" wp14:anchorId="42149262" wp14:editId="2A4088A7">
@@ -6140,17 +6572,7 @@
           <w:sz w:val="24"/>
           <w:szCs w:val="28"/>
         </w:rPr>
-        <w:lastRenderedPageBreak/>
-        <w:t>Anexo 3.2.</w:t>
-      </w:r>
-      <w:r>
-        <w:rPr>
-          <w:rFonts w:ascii="Times New Roman" w:hAnsi="Times New Roman" w:cs="Times New Roman"/>
-          <w:b/>
-          <w:sz w:val="24"/>
-          <w:szCs w:val="28"/>
-        </w:rPr>
-        <w:t>2</w:t>
+        <w:t>Anexo 3.2.2</w:t>
       </w:r>
     </w:p>
     <w:p>
@@ -6189,7 +6611,7 @@
           <w:noProof/>
           <w:sz w:val="24"/>
           <w:szCs w:val="28"/>
-          <w:lang w:val="es-ES" w:eastAsia="es-ES"/>
+          <w:lang w:eastAsia="es-VE"/>
         </w:rPr>
         <w:drawing>
           <wp:anchor distT="0" distB="0" distL="114300" distR="114300" simplePos="0" relativeHeight="251678720" behindDoc="0" locked="0" layoutInCell="1" allowOverlap="1">
@@ -6254,7 +6676,7 @@
           <w:noProof/>
           <w:sz w:val="24"/>
           <w:szCs w:val="28"/>
-          <w:lang w:val="es-ES" w:eastAsia="es-ES"/>
+          <w:lang w:eastAsia="es-VE"/>
         </w:rPr>
         <w:drawing>
           <wp:anchor distT="0" distB="0" distL="114300" distR="114300" simplePos="0" relativeHeight="251677696" behindDoc="0" locked="0" layoutInCell="1" allowOverlap="1">
@@ -6328,8 +6750,503 @@
         </w:rPr>
         <w:t>Símbolo y código de Hex7Seg</w:t>
       </w:r>
-      <w:bookmarkStart w:id="0" w:name="_GoBack"/>
-      <w:bookmarkEnd w:id="0"/>
+    </w:p>
+    <w:p>
+      <w:pPr>
+        <w:rPr>
+          <w:rFonts w:ascii="Times New Roman" w:hAnsi="Times New Roman" w:cs="Times New Roman"/>
+          <w:sz w:val="24"/>
+          <w:szCs w:val="28"/>
+        </w:rPr>
+      </w:pPr>
+    </w:p>
+    <w:p>
+      <w:pPr>
+        <w:rPr>
+          <w:rFonts w:ascii="Times New Roman" w:hAnsi="Times New Roman" w:cs="Times New Roman"/>
+          <w:sz w:val="24"/>
+          <w:szCs w:val="28"/>
+        </w:rPr>
+      </w:pPr>
+    </w:p>
+    <w:p>
+      <w:pPr>
+        <w:rPr>
+          <w:rFonts w:ascii="Times New Roman" w:hAnsi="Times New Roman" w:cs="Times New Roman"/>
+          <w:sz w:val="24"/>
+          <w:szCs w:val="28"/>
+        </w:rPr>
+      </w:pPr>
+    </w:p>
+    <w:p>
+      <w:pPr>
+        <w:rPr>
+          <w:rFonts w:ascii="Times New Roman" w:hAnsi="Times New Roman" w:cs="Times New Roman"/>
+          <w:sz w:val="24"/>
+          <w:szCs w:val="28"/>
+        </w:rPr>
+      </w:pPr>
+    </w:p>
+    <w:p>
+      <w:pPr>
+        <w:rPr>
+          <w:rFonts w:ascii="Times New Roman" w:hAnsi="Times New Roman" w:cs="Times New Roman"/>
+          <w:sz w:val="24"/>
+          <w:szCs w:val="28"/>
+        </w:rPr>
+      </w:pPr>
+    </w:p>
+    <w:p>
+      <w:pPr>
+        <w:rPr>
+          <w:rFonts w:ascii="Times New Roman" w:hAnsi="Times New Roman" w:cs="Times New Roman"/>
+          <w:sz w:val="24"/>
+          <w:szCs w:val="28"/>
+        </w:rPr>
+      </w:pPr>
+    </w:p>
+    <w:p>
+      <w:pPr>
+        <w:rPr>
+          <w:rFonts w:ascii="Times New Roman" w:hAnsi="Times New Roman" w:cs="Times New Roman"/>
+          <w:sz w:val="24"/>
+          <w:szCs w:val="28"/>
+        </w:rPr>
+      </w:pPr>
+    </w:p>
+    <w:p>
+      <w:pPr>
+        <w:rPr>
+          <w:rFonts w:ascii="Times New Roman" w:hAnsi="Times New Roman" w:cs="Times New Roman"/>
+          <w:sz w:val="24"/>
+          <w:szCs w:val="28"/>
+        </w:rPr>
+      </w:pPr>
+    </w:p>
+    <w:p>
+      <w:pPr>
+        <w:rPr>
+          <w:rFonts w:ascii="Times New Roman" w:hAnsi="Times New Roman" w:cs="Times New Roman"/>
+          <w:sz w:val="24"/>
+          <w:szCs w:val="28"/>
+        </w:rPr>
+      </w:pPr>
+    </w:p>
+    <w:p>
+      <w:pPr>
+        <w:rPr>
+          <w:rFonts w:ascii="Times New Roman" w:hAnsi="Times New Roman" w:cs="Times New Roman"/>
+          <w:sz w:val="24"/>
+          <w:szCs w:val="28"/>
+        </w:rPr>
+      </w:pPr>
+    </w:p>
+    <w:p>
+      <w:pPr>
+        <w:rPr>
+          <w:rFonts w:ascii="Times New Roman" w:hAnsi="Times New Roman" w:cs="Times New Roman"/>
+          <w:sz w:val="24"/>
+          <w:szCs w:val="28"/>
+        </w:rPr>
+      </w:pPr>
+    </w:p>
+    <w:p>
+      <w:pPr>
+        <w:rPr>
+          <w:rFonts w:ascii="Times New Roman" w:hAnsi="Times New Roman" w:cs="Times New Roman"/>
+          <w:sz w:val="24"/>
+          <w:szCs w:val="28"/>
+        </w:rPr>
+      </w:pPr>
+    </w:p>
+    <w:p>
+      <w:pPr>
+        <w:rPr>
+          <w:rFonts w:ascii="Times New Roman" w:hAnsi="Times New Roman" w:cs="Times New Roman"/>
+          <w:sz w:val="24"/>
+          <w:szCs w:val="28"/>
+        </w:rPr>
+      </w:pPr>
+    </w:p>
+    <w:p>
+      <w:pPr>
+        <w:rPr>
+          <w:rFonts w:ascii="Times New Roman" w:hAnsi="Times New Roman" w:cs="Times New Roman"/>
+          <w:sz w:val="24"/>
+          <w:szCs w:val="28"/>
+        </w:rPr>
+      </w:pPr>
+    </w:p>
+    <w:p>
+      <w:pPr>
+        <w:tabs>
+          <w:tab w:val="left" w:pos="3750"/>
+        </w:tabs>
+        <w:rPr>
+          <w:rFonts w:ascii="Times New Roman" w:hAnsi="Times New Roman" w:cs="Times New Roman"/>
+          <w:sz w:val="24"/>
+          <w:szCs w:val="28"/>
+        </w:rPr>
+      </w:pPr>
+      <w:r>
+        <w:rPr>
+          <w:rFonts w:ascii="Times New Roman" w:hAnsi="Times New Roman" w:cs="Times New Roman"/>
+          <w:sz w:val="24"/>
+          <w:szCs w:val="28"/>
+        </w:rPr>
+        <w:tab/>
+      </w:r>
+    </w:p>
+    <w:p>
+      <w:pPr>
+        <w:rPr>
+          <w:rFonts w:ascii="Times New Roman" w:hAnsi="Times New Roman" w:cs="Times New Roman"/>
+          <w:sz w:val="24"/>
+          <w:szCs w:val="28"/>
+        </w:rPr>
+      </w:pPr>
+      <w:r>
+        <w:rPr>
+          <w:rFonts w:ascii="Times New Roman" w:hAnsi="Times New Roman" w:cs="Times New Roman"/>
+          <w:sz w:val="24"/>
+          <w:szCs w:val="28"/>
+        </w:rPr>
+        <w:br w:type="page"/>
+      </w:r>
+    </w:p>
+    <w:p>
+      <w:pPr>
+        <w:tabs>
+          <w:tab w:val="left" w:pos="3750"/>
+        </w:tabs>
+        <w:jc w:val="center"/>
+        <w:rPr>
+          <w:rFonts w:ascii="Times New Roman" w:hAnsi="Times New Roman" w:cs="Times New Roman"/>
+          <w:b/>
+          <w:sz w:val="28"/>
+          <w:szCs w:val="28"/>
+        </w:rPr>
+      </w:pPr>
+      <w:r>
+        <w:rPr>
+          <w:rFonts w:ascii="Times New Roman" w:hAnsi="Times New Roman" w:cs="Times New Roman"/>
+          <w:b/>
+          <w:sz w:val="28"/>
+          <w:szCs w:val="28"/>
+        </w:rPr>
+        <w:lastRenderedPageBreak/>
+        <w:t>Anexo 4</w:t>
+      </w:r>
+    </w:p>
+    <w:p>
+      <w:pPr>
+        <w:tabs>
+          <w:tab w:val="left" w:pos="3750"/>
+        </w:tabs>
+        <w:jc w:val="center"/>
+        <w:rPr>
+          <w:rFonts w:ascii="Times New Roman" w:hAnsi="Times New Roman" w:cs="Times New Roman"/>
+          <w:b/>
+          <w:sz w:val="24"/>
+          <w:szCs w:val="28"/>
+        </w:rPr>
+      </w:pPr>
+      <w:r>
+        <w:rPr>
+          <w:rFonts w:ascii="Times New Roman" w:hAnsi="Times New Roman" w:cs="Times New Roman"/>
+          <w:b/>
+          <w:sz w:val="24"/>
+          <w:szCs w:val="28"/>
+        </w:rPr>
+        <w:t>Anexo 4.1</w:t>
+      </w:r>
+    </w:p>
+    <w:p>
+      <w:pPr>
+        <w:tabs>
+          <w:tab w:val="left" w:pos="3750"/>
+        </w:tabs>
+        <w:jc w:val="center"/>
+        <w:rPr>
+          <w:rFonts w:ascii="Times New Roman" w:hAnsi="Times New Roman" w:cs="Times New Roman"/>
+          <w:b/>
+          <w:sz w:val="24"/>
+          <w:szCs w:val="28"/>
+        </w:rPr>
+      </w:pPr>
+      <w:r>
+        <w:rPr>
+          <w:rFonts w:ascii="Times New Roman" w:hAnsi="Times New Roman" w:cs="Times New Roman"/>
+          <w:b/>
+          <w:sz w:val="24"/>
+          <w:szCs w:val="28"/>
+        </w:rPr>
+        <w:t>Diagramas de bloque</w:t>
+      </w:r>
+    </w:p>
+    <w:p>
+      <w:pPr>
+        <w:tabs>
+          <w:tab w:val="left" w:pos="3750"/>
+        </w:tabs>
+        <w:jc w:val="center"/>
+        <w:rPr>
+          <w:rFonts w:ascii="Times New Roman" w:hAnsi="Times New Roman" w:cs="Times New Roman"/>
+          <w:b/>
+          <w:sz w:val="24"/>
+          <w:szCs w:val="28"/>
+        </w:rPr>
+      </w:pPr>
+    </w:p>
+    <w:p>
+      <w:pPr>
+        <w:tabs>
+          <w:tab w:val="left" w:pos="3750"/>
+        </w:tabs>
+        <w:jc w:val="center"/>
+        <w:rPr>
+          <w:rFonts w:ascii="Times New Roman" w:hAnsi="Times New Roman" w:cs="Times New Roman"/>
+          <w:b/>
+          <w:sz w:val="24"/>
+          <w:szCs w:val="28"/>
+        </w:rPr>
+      </w:pPr>
+      <w:r>
+        <w:rPr>
+          <w:rFonts w:ascii="Times New Roman" w:hAnsi="Times New Roman" w:cs="Times New Roman"/>
+          <w:b/>
+          <w:sz w:val="24"/>
+          <w:szCs w:val="28"/>
+        </w:rPr>
+        <w:t>Anexo 4.2</w:t>
+      </w:r>
+    </w:p>
+    <w:p>
+      <w:pPr>
+        <w:tabs>
+          <w:tab w:val="left" w:pos="3750"/>
+        </w:tabs>
+        <w:jc w:val="center"/>
+        <w:rPr>
+          <w:rFonts w:ascii="Times New Roman" w:hAnsi="Times New Roman" w:cs="Times New Roman"/>
+          <w:b/>
+          <w:sz w:val="24"/>
+          <w:szCs w:val="28"/>
+        </w:rPr>
+      </w:pPr>
+      <w:r>
+        <w:rPr>
+          <w:rFonts w:ascii="Times New Roman" w:hAnsi="Times New Roman" w:cs="Times New Roman"/>
+          <w:b/>
+          <w:sz w:val="24"/>
+          <w:szCs w:val="28"/>
+        </w:rPr>
+        <w:t>Código VHDL</w:t>
+      </w:r>
+    </w:p>
+    <w:p>
+      <w:pPr>
+        <w:tabs>
+          <w:tab w:val="left" w:pos="3750"/>
+        </w:tabs>
+        <w:jc w:val="center"/>
+        <w:rPr>
+          <w:rFonts w:ascii="Times New Roman" w:hAnsi="Times New Roman" w:cs="Times New Roman"/>
+          <w:b/>
+          <w:sz w:val="24"/>
+          <w:szCs w:val="28"/>
+        </w:rPr>
+      </w:pPr>
+      <w:r>
+        <w:rPr>
+          <w:noProof/>
+          <w:lang w:eastAsia="es-VE"/>
+        </w:rPr>
+        <w:drawing>
+          <wp:inline distT="0" distB="0" distL="0" distR="0" wp14:anchorId="15F50CAD" wp14:editId="41426C63">
+            <wp:extent cx="3829050" cy="4695825"/>
+            <wp:effectExtent l="0" t="0" r="0" b="9525"/>
+            <wp:docPr id="7" name="Imagen 7"/>
+            <wp:cNvGraphicFramePr>
+              <a:graphicFrameLocks xmlns:a="http://schemas.openxmlformats.org/drawingml/2006/main" noChangeAspect="1"/>
+            </wp:cNvGraphicFramePr>
+            <a:graphic xmlns:a="http://schemas.openxmlformats.org/drawingml/2006/main">
+              <a:graphicData uri="http://schemas.openxmlformats.org/drawingml/2006/picture">
+                <pic:pic xmlns:pic="http://schemas.openxmlformats.org/drawingml/2006/picture">
+                  <pic:nvPicPr>
+                    <pic:cNvPr id="1" name=""/>
+                    <pic:cNvPicPr/>
+                  </pic:nvPicPr>
+                  <pic:blipFill>
+                    <a:blip r:embed="rId33"/>
+                    <a:stretch>
+                      <a:fillRect/>
+                    </a:stretch>
+                  </pic:blipFill>
+                  <pic:spPr>
+                    <a:xfrm>
+                      <a:off x="0" y="0"/>
+                      <a:ext cx="3829050" cy="4695825"/>
+                    </a:xfrm>
+                    <a:prstGeom prst="rect">
+                      <a:avLst/>
+                    </a:prstGeom>
+                  </pic:spPr>
+                </pic:pic>
+              </a:graphicData>
+            </a:graphic>
+          </wp:inline>
+        </w:drawing>
+      </w:r>
+    </w:p>
+    <w:p>
+      <w:pPr>
+        <w:tabs>
+          <w:tab w:val="left" w:pos="3750"/>
+        </w:tabs>
+        <w:jc w:val="center"/>
+        <w:rPr>
+          <w:rFonts w:ascii="Times New Roman" w:hAnsi="Times New Roman" w:cs="Times New Roman"/>
+          <w:b/>
+          <w:sz w:val="24"/>
+          <w:szCs w:val="28"/>
+        </w:rPr>
+      </w:pPr>
+      <w:r>
+        <w:rPr>
+          <w:rFonts w:ascii="Times New Roman" w:hAnsi="Times New Roman" w:cs="Times New Roman"/>
+          <w:b/>
+          <w:sz w:val="24"/>
+          <w:szCs w:val="28"/>
+        </w:rPr>
+        <w:t>Anexo 4.3</w:t>
+      </w:r>
+    </w:p>
+    <w:p>
+      <w:pPr>
+        <w:tabs>
+          <w:tab w:val="left" w:pos="3750"/>
+        </w:tabs>
+        <w:jc w:val="center"/>
+        <w:rPr>
+          <w:rFonts w:ascii="Times New Roman" w:hAnsi="Times New Roman" w:cs="Times New Roman"/>
+          <w:b/>
+          <w:sz w:val="24"/>
+          <w:szCs w:val="28"/>
+        </w:rPr>
+      </w:pPr>
+      <w:r>
+        <w:rPr>
+          <w:rFonts w:ascii="Times New Roman" w:hAnsi="Times New Roman" w:cs="Times New Roman"/>
+          <w:b/>
+          <w:sz w:val="24"/>
+          <w:szCs w:val="28"/>
+        </w:rPr>
+        <w:t>Tablas de la verdad</w:t>
+      </w:r>
+    </w:p>
+    <w:p>
+      <w:pPr>
+        <w:tabs>
+          <w:tab w:val="left" w:pos="3750"/>
+        </w:tabs>
+        <w:jc w:val="center"/>
+        <w:rPr>
+          <w:rFonts w:ascii="Times New Roman" w:hAnsi="Times New Roman" w:cs="Times New Roman"/>
+          <w:b/>
+          <w:sz w:val="24"/>
+          <w:szCs w:val="28"/>
+        </w:rPr>
+      </w:pPr>
+    </w:p>
+    <w:p>
+      <w:pPr>
+        <w:tabs>
+          <w:tab w:val="left" w:pos="3750"/>
+        </w:tabs>
+        <w:jc w:val="center"/>
+        <w:rPr>
+          <w:rFonts w:ascii="Times New Roman" w:hAnsi="Times New Roman" w:cs="Times New Roman"/>
+          <w:b/>
+          <w:sz w:val="24"/>
+          <w:szCs w:val="28"/>
+        </w:rPr>
+      </w:pPr>
+    </w:p>
+    <w:p>
+      <w:pPr>
+        <w:tabs>
+          <w:tab w:val="left" w:pos="3750"/>
+        </w:tabs>
+        <w:jc w:val="center"/>
+        <w:rPr>
+          <w:rFonts w:ascii="Times New Roman" w:hAnsi="Times New Roman" w:cs="Times New Roman"/>
+          <w:b/>
+          <w:sz w:val="24"/>
+          <w:szCs w:val="28"/>
+        </w:rPr>
+      </w:pPr>
+    </w:p>
+    <w:p>
+      <w:pPr>
+        <w:tabs>
+          <w:tab w:val="left" w:pos="3750"/>
+        </w:tabs>
+        <w:jc w:val="center"/>
+        <w:rPr>
+          <w:rFonts w:ascii="Times New Roman" w:hAnsi="Times New Roman" w:cs="Times New Roman"/>
+          <w:b/>
+          <w:sz w:val="24"/>
+          <w:szCs w:val="28"/>
+        </w:rPr>
+      </w:pPr>
+    </w:p>
+    <w:p>
+      <w:pPr>
+        <w:tabs>
+          <w:tab w:val="left" w:pos="3750"/>
+        </w:tabs>
+        <w:jc w:val="center"/>
+        <w:rPr>
+          <w:rFonts w:ascii="Times New Roman" w:hAnsi="Times New Roman" w:cs="Times New Roman"/>
+          <w:b/>
+          <w:sz w:val="24"/>
+          <w:szCs w:val="28"/>
+        </w:rPr>
+      </w:pPr>
+      <w:r>
+        <w:rPr>
+          <w:rFonts w:ascii="Times New Roman" w:hAnsi="Times New Roman" w:cs="Times New Roman"/>
+          <w:b/>
+          <w:sz w:val="24"/>
+          <w:szCs w:val="28"/>
+        </w:rPr>
+        <w:lastRenderedPageBreak/>
+        <w:t>Anexo 4.4</w:t>
+      </w:r>
+    </w:p>
+    <w:p>
+      <w:pPr>
+        <w:tabs>
+          <w:tab w:val="left" w:pos="3750"/>
+        </w:tabs>
+        <w:jc w:val="center"/>
+        <w:rPr>
+          <w:rFonts w:ascii="Times New Roman" w:hAnsi="Times New Roman" w:cs="Times New Roman"/>
+          <w:b/>
+          <w:sz w:val="24"/>
+          <w:szCs w:val="28"/>
+        </w:rPr>
+      </w:pPr>
+      <w:r>
+        <w:rPr>
+          <w:rFonts w:ascii="Times New Roman" w:hAnsi="Times New Roman" w:cs="Times New Roman"/>
+          <w:b/>
+          <w:sz w:val="24"/>
+          <w:szCs w:val="28"/>
+        </w:rPr>
+        <w:t>Simulación</w:t>
+      </w:r>
     </w:p>
     <w:sectPr>
       <w:pgSz w:w="12240" w:h="15840"/>
@@ -6429,8 +7346,124 @@
       </w:pPr>
     </w:lvl>
   </w:abstractNum>
+  <w:abstractNum w:abstractNumId="1" w15:restartNumberingAfterBreak="0">
+    <w:nsid w:val="652F1863"/>
+    <w:multiLevelType w:val="hybridMultilevel"/>
+    <w:tmpl w:val="9D5675F6"/>
+    <w:lvl w:ilvl="0" w:tplc="200A0001">
+      <w:start w:val="1"/>
+      <w:numFmt w:val="bullet"/>
+      <w:lvlText w:val=""/>
+      <w:lvlJc w:val="left"/>
+      <w:pPr>
+        <w:ind w:left="720" w:hanging="360"/>
+      </w:pPr>
+      <w:rPr>
+        <w:rFonts w:ascii="Symbol" w:hAnsi="Symbol" w:hint="default"/>
+      </w:rPr>
+    </w:lvl>
+    <w:lvl w:ilvl="1" w:tplc="200A0003">
+      <w:start w:val="1"/>
+      <w:numFmt w:val="bullet"/>
+      <w:lvlText w:val="o"/>
+      <w:lvlJc w:val="left"/>
+      <w:pPr>
+        <w:ind w:left="1440" w:hanging="360"/>
+      </w:pPr>
+      <w:rPr>
+        <w:rFonts w:ascii="Courier New" w:hAnsi="Courier New" w:cs="Courier New" w:hint="default"/>
+      </w:rPr>
+    </w:lvl>
+    <w:lvl w:ilvl="2" w:tplc="200A0005" w:tentative="1">
+      <w:start w:val="1"/>
+      <w:numFmt w:val="bullet"/>
+      <w:lvlText w:val=""/>
+      <w:lvlJc w:val="left"/>
+      <w:pPr>
+        <w:ind w:left="2160" w:hanging="360"/>
+      </w:pPr>
+      <w:rPr>
+        <w:rFonts w:ascii="Wingdings" w:hAnsi="Wingdings" w:hint="default"/>
+      </w:rPr>
+    </w:lvl>
+    <w:lvl w:ilvl="3" w:tplc="200A0001" w:tentative="1">
+      <w:start w:val="1"/>
+      <w:numFmt w:val="bullet"/>
+      <w:lvlText w:val=""/>
+      <w:lvlJc w:val="left"/>
+      <w:pPr>
+        <w:ind w:left="2880" w:hanging="360"/>
+      </w:pPr>
+      <w:rPr>
+        <w:rFonts w:ascii="Symbol" w:hAnsi="Symbol" w:hint="default"/>
+      </w:rPr>
+    </w:lvl>
+    <w:lvl w:ilvl="4" w:tplc="200A0003" w:tentative="1">
+      <w:start w:val="1"/>
+      <w:numFmt w:val="bullet"/>
+      <w:lvlText w:val="o"/>
+      <w:lvlJc w:val="left"/>
+      <w:pPr>
+        <w:ind w:left="3600" w:hanging="360"/>
+      </w:pPr>
+      <w:rPr>
+        <w:rFonts w:ascii="Courier New" w:hAnsi="Courier New" w:cs="Courier New" w:hint="default"/>
+      </w:rPr>
+    </w:lvl>
+    <w:lvl w:ilvl="5" w:tplc="200A0005" w:tentative="1">
+      <w:start w:val="1"/>
+      <w:numFmt w:val="bullet"/>
+      <w:lvlText w:val=""/>
+      <w:lvlJc w:val="left"/>
+      <w:pPr>
+        <w:ind w:left="4320" w:hanging="360"/>
+      </w:pPr>
+      <w:rPr>
+        <w:rFonts w:ascii="Wingdings" w:hAnsi="Wingdings" w:hint="default"/>
+      </w:rPr>
+    </w:lvl>
+    <w:lvl w:ilvl="6" w:tplc="200A0001" w:tentative="1">
+      <w:start w:val="1"/>
+      <w:numFmt w:val="bullet"/>
+      <w:lvlText w:val=""/>
+      <w:lvlJc w:val="left"/>
+      <w:pPr>
+        <w:ind w:left="5040" w:hanging="360"/>
+      </w:pPr>
+      <w:rPr>
+        <w:rFonts w:ascii="Symbol" w:hAnsi="Symbol" w:hint="default"/>
+      </w:rPr>
+    </w:lvl>
+    <w:lvl w:ilvl="7" w:tplc="200A0003" w:tentative="1">
+      <w:start w:val="1"/>
+      <w:numFmt w:val="bullet"/>
+      <w:lvlText w:val="o"/>
+      <w:lvlJc w:val="left"/>
+      <w:pPr>
+        <w:ind w:left="5760" w:hanging="360"/>
+      </w:pPr>
+      <w:rPr>
+        <w:rFonts w:ascii="Courier New" w:hAnsi="Courier New" w:cs="Courier New" w:hint="default"/>
+      </w:rPr>
+    </w:lvl>
+    <w:lvl w:ilvl="8" w:tplc="200A0005" w:tentative="1">
+      <w:start w:val="1"/>
+      <w:numFmt w:val="bullet"/>
+      <w:lvlText w:val=""/>
+      <w:lvlJc w:val="left"/>
+      <w:pPr>
+        <w:ind w:left="6480" w:hanging="360"/>
+      </w:pPr>
+      <w:rPr>
+        <w:rFonts w:ascii="Wingdings" w:hAnsi="Wingdings" w:hint="default"/>
+      </w:rPr>
+    </w:lvl>
+  </w:abstractNum>
   <w:num w:numId="1">
     <w:abstractNumId w:val="0"/>
+  </w:num>
+  <w:num w:numId="2">
+    <w:abstractNumId w:val="1"/>
   </w:num>
 </w:numbering>
 </file>

</xml_diff>